<commit_message>
modified as per requirement sheet and updated test case with all validation implemented
</commit_message>
<xml_diff>
--- a/docs/Test_results.docx
+++ b/docs/Test_results.docx
@@ -14,7 +14,6 @@
       </w:r>
     </w:p>
     <w:p>
-      <w:bookmarkStart w:id="0" w:name="_GoBack"/>
       <w:r>
         <w:rPr>
           <w:b/>
@@ -22,12 +21,1645 @@
         <w:t>Withdraw</w:t>
       </w:r>
       <w:r>
-        <w:t xml:space="preserve"> </w:t>
-      </w:r>
+        <w:t xml:space="preserve"> – Added additional validation against withdrawal amount is not zero or non-negative and validated amount against available currency denomination</w:t>
+      </w:r>
+    </w:p>
+    <w:p>
+      <w:pPr>
+        <w:rPr>
+          <w:b/>
+        </w:rPr>
+      </w:pPr>
+      <w:r>
+        <w:rPr>
+          <w:b/>
+        </w:rPr>
+        <w:t>How to Run the code</w:t>
+      </w:r>
+    </w:p>
+    <w:p>
+      <w:pPr>
+        <w:pStyle w:val="ListParagraph"/>
+        <w:numPr>
+          <w:ilvl w:val="0"/>
+          <w:numId w:val="1"/>
+        </w:numPr>
+      </w:pPr>
+      <w:r>
+        <w:t>Install Java in your machine</w:t>
+      </w:r>
+    </w:p>
+    <w:p>
+      <w:pPr>
+        <w:pStyle w:val="ListParagraph"/>
+        <w:numPr>
+          <w:ilvl w:val="0"/>
+          <w:numId w:val="1"/>
+        </w:numPr>
+      </w:pPr>
+      <w:r>
+        <w:t>Download the code in to your machine</w:t>
+      </w:r>
+    </w:p>
+    <w:p>
+      <w:pPr>
+        <w:pStyle w:val="ListParagraph"/>
+        <w:numPr>
+          <w:ilvl w:val="0"/>
+          <w:numId w:val="1"/>
+        </w:numPr>
+      </w:pPr>
+      <w:r>
+        <w:t>Open command prompt and change directory to Atm.java folder where it is downloaded</w:t>
+      </w:r>
+    </w:p>
+    <w:p>
+      <w:pPr>
+        <w:pStyle w:val="ListParagraph"/>
+        <w:numPr>
+          <w:ilvl w:val="0"/>
+          <w:numId w:val="1"/>
+        </w:numPr>
+      </w:pPr>
+      <w:r>
+        <w:t>Execute below commands to compile and run the code</w:t>
+      </w:r>
+    </w:p>
+    <w:p>
+      <w:pPr>
+        <w:ind w:left="360"/>
+      </w:pPr>
+    </w:p>
+    <w:p>
+      <w:pPr>
+        <w:ind w:left="360"/>
+      </w:pPr>
+      <w:r>
+        <w:t>javac Atm.java</w:t>
+      </w:r>
+    </w:p>
+    <w:p>
+      <w:pPr>
+        <w:ind w:left="360"/>
+      </w:pPr>
+      <w:r>
+        <w:t>java Atm</w:t>
+      </w:r>
+    </w:p>
+    <w:p>
+      <w:pPr>
+        <w:ind w:left="360"/>
+      </w:pPr>
+    </w:p>
+    <w:p>
+      <w:pPr>
+        <w:ind w:left="360"/>
+        <w:rPr>
+          <w:b/>
+        </w:rPr>
+      </w:pPr>
+      <w:r>
+        <w:rPr>
+          <w:b/>
+        </w:rPr>
+        <w:t>Test execution results:</w:t>
+      </w:r>
+    </w:p>
+    <w:p>
+      <w:pPr>
+        <w:ind w:left="360"/>
+      </w:pPr>
+      <w:r>
+        <w:t>*** Welcome to Oportune ATM machine ***</w:t>
+      </w:r>
+    </w:p>
+    <w:p>
+      <w:pPr>
+        <w:ind w:left="360"/>
+      </w:pPr>
+      <w:r>
+        <w:t>Please select your option to proceed</w:t>
+      </w:r>
+    </w:p>
+    <w:p>
+      <w:pPr>
+        <w:ind w:left="360"/>
+      </w:pPr>
+      <w:r>
+        <w:tab/>
+        <w:t xml:space="preserve"> 1. Deposit </w:t>
+      </w:r>
+    </w:p>
+    <w:p>
+      <w:pPr>
+        <w:ind w:left="360"/>
+      </w:pPr>
+      <w:r>
+        <w:t xml:space="preserve"> </w:t>
+      </w:r>
+      <w:r>
+        <w:tab/>
+        <w:t xml:space="preserve"> 2. Withdraw </w:t>
+      </w:r>
+    </w:p>
+    <w:p>
+      <w:pPr>
+        <w:ind w:left="360"/>
+      </w:pPr>
+      <w:r>
+        <w:t xml:space="preserve"> </w:t>
+      </w:r>
+      <w:r>
+        <w:tab/>
+        <w:t xml:space="preserve"> 3. Balance </w:t>
+      </w:r>
+    </w:p>
+    <w:p>
+      <w:pPr>
+        <w:ind w:left="360"/>
+      </w:pPr>
+      <w:r>
+        <w:t>: 1</w:t>
+      </w:r>
+    </w:p>
+    <w:p>
+      <w:pPr>
+        <w:ind w:left="360"/>
+      </w:pPr>
+      <w:r>
+        <w:t>Welcome to deposit screen</w:t>
+      </w:r>
+    </w:p>
+    <w:p>
+      <w:pPr>
+        <w:ind w:left="360"/>
+      </w:pPr>
+      <w:r>
+        <w:t>Please enter the amount you would like to deposit: 0</w:t>
+      </w:r>
+    </w:p>
+    <w:p>
+      <w:pPr>
+        <w:ind w:left="360"/>
+      </w:pPr>
+      <w:r>
+        <w:t>Incorrect deposit amount</w:t>
+      </w:r>
+    </w:p>
+    <w:p>
+      <w:pPr>
+        <w:ind w:left="360"/>
+      </w:pPr>
+      <w:r>
+        <w:t>*** Welcome to Oportune ATM machine ***</w:t>
+      </w:r>
+    </w:p>
+    <w:p>
+      <w:pPr>
+        <w:ind w:left="360"/>
+      </w:pPr>
+      <w:r>
+        <w:t>Please select your option to proceed</w:t>
+      </w:r>
+    </w:p>
+    <w:p>
+      <w:pPr>
+        <w:ind w:left="360"/>
+      </w:pPr>
+      <w:r>
+        <w:tab/>
+        <w:t xml:space="preserve"> 1. Deposit </w:t>
+      </w:r>
+    </w:p>
+    <w:p>
+      <w:pPr>
+        <w:ind w:left="360"/>
+      </w:pPr>
+      <w:r>
+        <w:t xml:space="preserve"> </w:t>
+      </w:r>
+      <w:r>
+        <w:tab/>
+        <w:t xml:space="preserve"> 2. Withdraw </w:t>
+      </w:r>
+    </w:p>
+    <w:p>
+      <w:pPr>
+        <w:ind w:left="360"/>
+      </w:pPr>
+      <w:r>
+        <w:t xml:space="preserve"> </w:t>
+      </w:r>
+      <w:r>
+        <w:tab/>
+        <w:t xml:space="preserve"> 3. Balance </w:t>
+      </w:r>
+    </w:p>
+    <w:p>
+      <w:pPr>
+        <w:ind w:left="360"/>
+      </w:pPr>
+      <w:r>
+        <w:t>: 1</w:t>
+      </w:r>
+    </w:p>
+    <w:p>
+      <w:pPr>
+        <w:ind w:left="360"/>
+      </w:pPr>
+      <w:r>
+        <w:t>Welcome to deposit screen</w:t>
+      </w:r>
+    </w:p>
+    <w:p>
+      <w:pPr>
+        <w:ind w:left="360"/>
+      </w:pPr>
+      <w:r>
+        <w:t>Please enter the amount you would like to deposit: -1</w:t>
+      </w:r>
+    </w:p>
+    <w:p>
+      <w:pPr>
+        <w:ind w:left="360"/>
+      </w:pPr>
+      <w:r>
+        <w:t>Incorrect deposit amount</w:t>
+      </w:r>
+    </w:p>
+    <w:p>
+      <w:pPr>
+        <w:ind w:left="360"/>
+      </w:pPr>
+      <w:r>
+        <w:t>*** Welcome to Oportune ATM machine ***</w:t>
+      </w:r>
+    </w:p>
+    <w:p>
+      <w:pPr>
+        <w:ind w:left="360"/>
+      </w:pPr>
+      <w:r>
+        <w:lastRenderedPageBreak/>
+        <w:t>Please select your option to proceed</w:t>
+      </w:r>
+    </w:p>
+    <w:p>
+      <w:pPr>
+        <w:ind w:left="360"/>
+      </w:pPr>
+      <w:r>
+        <w:tab/>
+        <w:t xml:space="preserve"> 1. Deposit </w:t>
+      </w:r>
+    </w:p>
+    <w:p>
+      <w:pPr>
+        <w:ind w:left="360"/>
+      </w:pPr>
+      <w:r>
+        <w:t xml:space="preserve"> </w:t>
+      </w:r>
+      <w:r>
+        <w:tab/>
+        <w:t xml:space="preserve"> 2. Withdraw </w:t>
+      </w:r>
+    </w:p>
+    <w:p>
+      <w:pPr>
+        <w:ind w:left="360"/>
+      </w:pPr>
+      <w:r>
+        <w:t xml:space="preserve"> </w:t>
+      </w:r>
+      <w:r>
+        <w:tab/>
+        <w:t xml:space="preserve"> 3. Balance </w:t>
+      </w:r>
+    </w:p>
+    <w:p>
+      <w:pPr>
+        <w:ind w:left="360"/>
+      </w:pPr>
+      <w:r>
+        <w:t>: 1</w:t>
+      </w:r>
+    </w:p>
+    <w:p>
+      <w:pPr>
+        <w:ind w:left="360"/>
+      </w:pPr>
+      <w:r>
+        <w:t>Welcome to deposit screen</w:t>
+      </w:r>
+    </w:p>
+    <w:p>
+      <w:pPr>
+        <w:ind w:left="360"/>
+      </w:pPr>
+      <w:r>
+        <w:t>Please enter the amount you would like to deposit: 100</w:t>
+      </w:r>
+    </w:p>
+    <w:p>
+      <w:pPr>
+        <w:ind w:left="360"/>
+      </w:pPr>
+      <w:r>
+        <w:t>Please enter number of $20's: -1</w:t>
+      </w:r>
+    </w:p>
+    <w:p>
+      <w:pPr>
+        <w:ind w:left="360"/>
+      </w:pPr>
+      <w:r>
+        <w:t>Please enter number of $10's: 10</w:t>
+      </w:r>
+    </w:p>
+    <w:p>
+      <w:pPr>
+        <w:ind w:left="360"/>
+      </w:pPr>
+      <w:r>
+        <w:t>Please enter number of $5's: 0</w:t>
+      </w:r>
+    </w:p>
+    <w:p>
+      <w:pPr>
+        <w:ind w:left="360"/>
+      </w:pPr>
+      <w:r>
+        <w:t>Please enter number of $1's: 0</w:t>
+      </w:r>
+    </w:p>
+    <w:p>
+      <w:pPr>
+        <w:ind w:left="360"/>
+      </w:pPr>
+      <w:r>
+        <w:t>Incorrect currency</w:t>
+      </w:r>
+    </w:p>
+    <w:p>
+      <w:pPr>
+        <w:ind w:left="360"/>
+      </w:pPr>
+      <w:r>
+        <w:t>*** Welcome to Oportune ATM machine ***</w:t>
+      </w:r>
+    </w:p>
+    <w:p>
+      <w:pPr>
+        <w:ind w:left="360"/>
+      </w:pPr>
+      <w:r>
+        <w:t>Please select your option to proceed</w:t>
+      </w:r>
+    </w:p>
+    <w:p>
+      <w:pPr>
+        <w:ind w:left="360"/>
+      </w:pPr>
+      <w:r>
+        <w:tab/>
+        <w:t xml:space="preserve"> 1. Deposit </w:t>
+      </w:r>
+    </w:p>
+    <w:p>
+      <w:pPr>
+        <w:ind w:left="360"/>
+      </w:pPr>
+      <w:r>
+        <w:t xml:space="preserve"> </w:t>
+      </w:r>
+      <w:r>
+        <w:tab/>
+        <w:t xml:space="preserve"> 2. Withdraw </w:t>
+      </w:r>
+    </w:p>
+    <w:p>
+      <w:pPr>
+        <w:ind w:left="360"/>
+      </w:pPr>
+      <w:r>
+        <w:t xml:space="preserve"> </w:t>
+      </w:r>
+      <w:r>
+        <w:tab/>
+        <w:t xml:space="preserve"> 3. Balance </w:t>
+      </w:r>
+    </w:p>
+    <w:p>
+      <w:pPr>
+        <w:ind w:left="360"/>
+      </w:pPr>
+      <w:r>
+        <w:t>: 1</w:t>
+      </w:r>
+    </w:p>
+    <w:p>
+      <w:pPr>
+        <w:ind w:left="360"/>
+      </w:pPr>
+      <w:r>
+        <w:t>Welcome to deposit screen</w:t>
+      </w:r>
+    </w:p>
+    <w:p>
+      <w:pPr>
+        <w:ind w:left="360"/>
+      </w:pPr>
+      <w:r>
+        <w:t>Please enter the amount you would like to deposit: 100</w:t>
+      </w:r>
+    </w:p>
+    <w:p>
+      <w:pPr>
+        <w:ind w:left="360"/>
+      </w:pPr>
+      <w:r>
+        <w:t>Please enter number of $20's: 5</w:t>
+      </w:r>
+    </w:p>
+    <w:p>
+      <w:pPr>
+        <w:ind w:left="360"/>
+      </w:pPr>
+      <w:r>
+        <w:t>Please enter number of $10's: 10</w:t>
+      </w:r>
+    </w:p>
+    <w:p>
+      <w:pPr>
+        <w:ind w:left="360"/>
+      </w:pPr>
+      <w:r>
+        <w:t>Please enter number of $5's: 0</w:t>
+      </w:r>
+    </w:p>
+    <w:p>
+      <w:pPr>
+        <w:ind w:left="360"/>
+      </w:pPr>
+      <w:r>
+        <w:t>Please enter number of $1's: 0</w:t>
+      </w:r>
+    </w:p>
+    <w:p>
+      <w:pPr>
+        <w:ind w:left="360"/>
+      </w:pPr>
+      <w:r>
+        <w:t>Incorrect amount or currency</w:t>
+      </w:r>
+    </w:p>
+    <w:p>
+      <w:pPr>
+        <w:ind w:left="360"/>
+      </w:pPr>
+      <w:r>
+        <w:t>*** Welcome to Oportune ATM machine ***</w:t>
+      </w:r>
+    </w:p>
+    <w:p>
+      <w:pPr>
+        <w:ind w:left="360"/>
+      </w:pPr>
+      <w:r>
+        <w:t>Please select your option to proceed</w:t>
+      </w:r>
+    </w:p>
+    <w:p>
+      <w:pPr>
+        <w:ind w:left="360"/>
+      </w:pPr>
+      <w:r>
+        <w:tab/>
+        <w:t xml:space="preserve"> 1. Deposit </w:t>
+      </w:r>
+    </w:p>
+    <w:p>
+      <w:pPr>
+        <w:ind w:left="360"/>
+      </w:pPr>
+      <w:r>
+        <w:t xml:space="preserve"> </w:t>
+      </w:r>
+      <w:r>
+        <w:tab/>
+        <w:t xml:space="preserve"> 2. Withdraw </w:t>
+      </w:r>
+    </w:p>
+    <w:p>
+      <w:pPr>
+        <w:ind w:left="360"/>
+      </w:pPr>
+      <w:r>
+        <w:t xml:space="preserve"> </w:t>
+      </w:r>
+      <w:r>
+        <w:tab/>
+        <w:t xml:space="preserve"> 3. Balance </w:t>
+      </w:r>
+    </w:p>
+    <w:p>
+      <w:pPr>
+        <w:ind w:left="360"/>
+      </w:pPr>
+      <w:r>
+        <w:t>: 1</w:t>
+      </w:r>
+    </w:p>
+    <w:p>
+      <w:pPr>
+        <w:ind w:left="360"/>
+      </w:pPr>
+      <w:r>
+        <w:lastRenderedPageBreak/>
+        <w:t>Welcome to deposit screen</w:t>
+      </w:r>
+    </w:p>
+    <w:p>
+      <w:pPr>
+        <w:ind w:left="360"/>
+      </w:pPr>
+      <w:r>
+        <w:t>Please enter the amount you would like to deposit: 100</w:t>
+      </w:r>
+    </w:p>
+    <w:p>
+      <w:pPr>
+        <w:ind w:left="360"/>
+      </w:pPr>
+      <w:r>
+        <w:t>Please enter number of $20's: 2</w:t>
+      </w:r>
+    </w:p>
+    <w:p>
+      <w:pPr>
+        <w:ind w:left="360"/>
+      </w:pPr>
+      <w:r>
+        <w:t>Please enter number of $10's: 4</w:t>
+      </w:r>
+    </w:p>
+    <w:p>
+      <w:pPr>
+        <w:ind w:left="360"/>
+      </w:pPr>
+      <w:r>
+        <w:t>Please enter number of $5's: 3</w:t>
+      </w:r>
+    </w:p>
+    <w:p>
+      <w:pPr>
+        <w:ind w:left="360"/>
+      </w:pPr>
+      <w:r>
+        <w:t>Please enter number of $1's: 5</w:t>
+      </w:r>
+    </w:p>
+    <w:p>
+      <w:pPr>
+        <w:ind w:left="360"/>
+      </w:pPr>
+      <w:r>
+        <w:t>Amount deposited successfully</w:t>
+      </w:r>
+    </w:p>
+    <w:p>
+      <w:pPr>
+        <w:ind w:left="360"/>
+      </w:pPr>
+      <w:r>
+        <w:t>Balance:  $1's= 5,   $20's= 2,   $5's= 3,   $10's= 4, Total= 100</w:t>
+      </w:r>
+    </w:p>
+    <w:p>
+      <w:pPr>
+        <w:ind w:left="360"/>
+      </w:pPr>
+      <w:r>
+        <w:t>*** Welcome to Oportune ATM machine ***</w:t>
+      </w:r>
+    </w:p>
+    <w:p>
+      <w:pPr>
+        <w:ind w:left="360"/>
+      </w:pPr>
+      <w:r>
+        <w:t>Please select your option to proceed</w:t>
+      </w:r>
+    </w:p>
+    <w:p>
+      <w:pPr>
+        <w:ind w:left="360"/>
+      </w:pPr>
+      <w:r>
+        <w:tab/>
+        <w:t xml:space="preserve"> 1. Deposit </w:t>
+      </w:r>
+    </w:p>
+    <w:p>
+      <w:pPr>
+        <w:ind w:left="360"/>
+      </w:pPr>
+      <w:r>
+        <w:t xml:space="preserve"> </w:t>
+      </w:r>
+      <w:r>
+        <w:tab/>
+        <w:t xml:space="preserve"> 2. Withdraw </w:t>
+      </w:r>
+    </w:p>
+    <w:p>
+      <w:pPr>
+        <w:ind w:left="360"/>
+      </w:pPr>
+      <w:r>
+        <w:t xml:space="preserve"> </w:t>
+      </w:r>
+      <w:r>
+        <w:tab/>
+        <w:t xml:space="preserve"> 3. Balance </w:t>
+      </w:r>
+    </w:p>
+    <w:p>
+      <w:pPr>
+        <w:ind w:left="360"/>
+      </w:pPr>
+      <w:r>
+        <w:t>: 1</w:t>
+      </w:r>
+    </w:p>
+    <w:p>
+      <w:pPr>
+        <w:ind w:left="360"/>
+      </w:pPr>
+      <w:r>
+        <w:t>Welcome to deposit screen</w:t>
+      </w:r>
+    </w:p>
+    <w:p>
+      <w:pPr>
+        <w:ind w:left="360"/>
+      </w:pPr>
+      <w:r>
+        <w:t>Please enter the amount you would like to deposit: 25</w:t>
+      </w:r>
+    </w:p>
+    <w:p>
+      <w:pPr>
+        <w:ind w:left="360"/>
+      </w:pPr>
+      <w:r>
+        <w:t>Please enter number of $20's: 0</w:t>
+      </w:r>
+    </w:p>
+    <w:p>
+      <w:pPr>
+        <w:ind w:left="360"/>
+      </w:pPr>
+      <w:r>
+        <w:t>Please enter number of $10's: 1</w:t>
+      </w:r>
+    </w:p>
+    <w:p>
+      <w:pPr>
+        <w:ind w:left="360"/>
+      </w:pPr>
+      <w:r>
+        <w:t>Please enter number of $5's: 2</w:t>
+      </w:r>
+    </w:p>
+    <w:p>
+      <w:pPr>
+        <w:ind w:left="360"/>
+      </w:pPr>
+      <w:r>
+        <w:t>Please enter number of $1's: 5</w:t>
+      </w:r>
+    </w:p>
+    <w:p>
+      <w:pPr>
+        <w:ind w:left="360"/>
+      </w:pPr>
+      <w:r>
+        <w:t>Amount deposited successfully</w:t>
+      </w:r>
+    </w:p>
+    <w:p>
+      <w:pPr>
+        <w:ind w:left="360"/>
+      </w:pPr>
+      <w:r>
+        <w:t>Balance:  $1's= 10,   $20's= 2,   $5's= 5,   $10's= 5, Total= 125</w:t>
+      </w:r>
+    </w:p>
+    <w:p>
+      <w:pPr>
+        <w:ind w:left="360"/>
+      </w:pPr>
+      <w:r>
+        <w:t>*** Welcome to Oportune ATM machine ***</w:t>
+      </w:r>
+    </w:p>
+    <w:p>
+      <w:pPr>
+        <w:ind w:left="360"/>
+      </w:pPr>
+      <w:r>
+        <w:t>Please select your option to proceed</w:t>
+      </w:r>
+    </w:p>
+    <w:p>
+      <w:pPr>
+        <w:ind w:left="360"/>
+      </w:pPr>
+      <w:r>
+        <w:tab/>
+        <w:t xml:space="preserve"> 1. Deposit </w:t>
+      </w:r>
+    </w:p>
+    <w:p>
+      <w:pPr>
+        <w:ind w:left="360"/>
+      </w:pPr>
+      <w:r>
+        <w:t xml:space="preserve"> </w:t>
+      </w:r>
+      <w:r>
+        <w:tab/>
+        <w:t xml:space="preserve"> 2. Withdraw </w:t>
+      </w:r>
+    </w:p>
+    <w:p>
+      <w:pPr>
+        <w:ind w:left="360"/>
+      </w:pPr>
+      <w:r>
+        <w:t xml:space="preserve"> </w:t>
+      </w:r>
+      <w:r>
+        <w:tab/>
+        <w:t xml:space="preserve"> 3. Balance </w:t>
+      </w:r>
+    </w:p>
+    <w:p>
+      <w:pPr>
+        <w:ind w:left="360"/>
+      </w:pPr>
+      <w:r>
+        <w:t>: 2</w:t>
+      </w:r>
+    </w:p>
+    <w:p>
+      <w:pPr>
+        <w:ind w:left="360"/>
+      </w:pPr>
+      <w:r>
+        <w:t>Welcome to withdraw screen</w:t>
+      </w:r>
+    </w:p>
+    <w:p>
+      <w:pPr>
+        <w:ind w:left="360"/>
+      </w:pPr>
+      <w:r>
+        <w:t>Please enter amount to withdraw: 0</w:t>
+      </w:r>
+    </w:p>
+    <w:p>
+      <w:pPr>
+        <w:ind w:left="360"/>
+      </w:pPr>
+      <w:r>
+        <w:t>Incorrect or insufficient funds</w:t>
+      </w:r>
+    </w:p>
+    <w:p>
+      <w:pPr>
+        <w:ind w:left="360"/>
+      </w:pPr>
+      <w:r>
+        <w:lastRenderedPageBreak/>
+        <w:t>*** Welcome to Oportune ATM machine ***</w:t>
+      </w:r>
+    </w:p>
+    <w:p>
+      <w:pPr>
+        <w:ind w:left="360"/>
+      </w:pPr>
+      <w:r>
+        <w:t>Please select your option to proceed</w:t>
+      </w:r>
+    </w:p>
+    <w:p>
+      <w:pPr>
+        <w:ind w:left="360"/>
+      </w:pPr>
+      <w:r>
+        <w:tab/>
+        <w:t xml:space="preserve"> 1. Deposit </w:t>
+      </w:r>
+    </w:p>
+    <w:p>
+      <w:pPr>
+        <w:ind w:left="360"/>
+      </w:pPr>
+      <w:r>
+        <w:t xml:space="preserve"> </w:t>
+      </w:r>
+      <w:r>
+        <w:tab/>
+        <w:t xml:space="preserve"> 2. Withdraw </w:t>
+      </w:r>
+    </w:p>
+    <w:p>
+      <w:pPr>
+        <w:ind w:left="360"/>
+      </w:pPr>
+      <w:r>
+        <w:t xml:space="preserve"> </w:t>
+      </w:r>
+      <w:r>
+        <w:tab/>
+        <w:t xml:space="preserve"> 3. Balance </w:t>
+      </w:r>
+    </w:p>
+    <w:p>
+      <w:pPr>
+        <w:ind w:left="360"/>
+      </w:pPr>
+      <w:r>
+        <w:t>: 2</w:t>
+      </w:r>
+    </w:p>
+    <w:p>
+      <w:pPr>
+        <w:ind w:left="360"/>
+      </w:pPr>
+      <w:r>
+        <w:t>Welcome to withdraw screen</w:t>
+      </w:r>
+    </w:p>
+    <w:p>
+      <w:pPr>
+        <w:ind w:left="360"/>
+      </w:pPr>
+      <w:r>
+        <w:t>Please enter amount to withdraw: -1</w:t>
+      </w:r>
+    </w:p>
+    <w:p>
+      <w:pPr>
+        <w:ind w:left="360"/>
+      </w:pPr>
+      <w:r>
+        <w:t>Incorrect or insufficient funds</w:t>
+      </w:r>
+    </w:p>
+    <w:p>
+      <w:pPr>
+        <w:ind w:left="360"/>
+      </w:pPr>
+      <w:r>
+        <w:t>*** Welcome to Oportune ATM machine ***</w:t>
+      </w:r>
+    </w:p>
+    <w:p>
+      <w:pPr>
+        <w:ind w:left="360"/>
+      </w:pPr>
+      <w:r>
+        <w:t>Please select your option to proceed</w:t>
+      </w:r>
+    </w:p>
+    <w:p>
+      <w:pPr>
+        <w:ind w:left="360"/>
+      </w:pPr>
+      <w:r>
+        <w:tab/>
+        <w:t xml:space="preserve"> 1. Deposit </w:t>
+      </w:r>
+    </w:p>
+    <w:p>
+      <w:pPr>
+        <w:ind w:left="360"/>
+      </w:pPr>
+      <w:r>
+        <w:t xml:space="preserve"> </w:t>
+      </w:r>
+      <w:r>
+        <w:tab/>
+        <w:t xml:space="preserve"> 2. Withdraw </w:t>
+      </w:r>
+    </w:p>
+    <w:p>
+      <w:pPr>
+        <w:ind w:left="360"/>
+      </w:pPr>
+      <w:r>
+        <w:t xml:space="preserve"> </w:t>
+      </w:r>
+      <w:r>
+        <w:tab/>
+        <w:t xml:space="preserve"> 3. Balance </w:t>
+      </w:r>
+    </w:p>
+    <w:p>
+      <w:pPr>
+        <w:ind w:left="360"/>
+      </w:pPr>
+      <w:r>
+        <w:t>: 2</w:t>
+      </w:r>
+    </w:p>
+    <w:p>
+      <w:pPr>
+        <w:ind w:left="360"/>
+      </w:pPr>
+      <w:r>
+        <w:t>Welcome to withdraw screen</w:t>
+      </w:r>
+    </w:p>
+    <w:p>
+      <w:pPr>
+        <w:ind w:left="360"/>
+      </w:pPr>
+      <w:r>
+        <w:t>Please enter amount to withdraw: 126</w:t>
+      </w:r>
+    </w:p>
+    <w:p>
+      <w:pPr>
+        <w:ind w:left="360"/>
+      </w:pPr>
+      <w:r>
+        <w:t>Incorrect or insufficient funds</w:t>
+      </w:r>
+    </w:p>
+    <w:p>
+      <w:pPr>
+        <w:ind w:left="360"/>
+      </w:pPr>
+      <w:r>
+        <w:t>*** Welcome to Oportune ATM machine ***</w:t>
+      </w:r>
+    </w:p>
+    <w:p>
+      <w:pPr>
+        <w:ind w:left="360"/>
+      </w:pPr>
+      <w:r>
+        <w:t>Please select your option to proceed</w:t>
+      </w:r>
+    </w:p>
+    <w:p>
+      <w:pPr>
+        <w:ind w:left="360"/>
+      </w:pPr>
+      <w:r>
+        <w:tab/>
+        <w:t xml:space="preserve"> 1. Deposit </w:t>
+      </w:r>
+    </w:p>
+    <w:p>
+      <w:pPr>
+        <w:ind w:left="360"/>
+      </w:pPr>
+      <w:r>
+        <w:t xml:space="preserve"> </w:t>
+      </w:r>
+      <w:r>
+        <w:tab/>
+        <w:t xml:space="preserve"> 2. Withdraw </w:t>
+      </w:r>
+    </w:p>
+    <w:p>
+      <w:pPr>
+        <w:ind w:left="360"/>
+      </w:pPr>
+      <w:r>
+        <w:t xml:space="preserve"> </w:t>
+      </w:r>
+      <w:r>
+        <w:tab/>
+        <w:t xml:space="preserve"> 3. Balance </w:t>
+      </w:r>
+    </w:p>
+    <w:p>
+      <w:pPr>
+        <w:ind w:left="360"/>
+      </w:pPr>
+      <w:r>
+        <w:t>: 2</w:t>
+      </w:r>
+    </w:p>
+    <w:p>
+      <w:pPr>
+        <w:ind w:left="360"/>
+      </w:pPr>
+      <w:r>
+        <w:t>Welcome to withdraw screen</w:t>
+      </w:r>
+    </w:p>
+    <w:p>
+      <w:pPr>
+        <w:ind w:left="360"/>
+      </w:pPr>
+      <w:r>
+        <w:t>Please enter amount to withdraw: 89</w:t>
+      </w:r>
+    </w:p>
+    <w:p>
+      <w:pPr>
+        <w:ind w:left="360"/>
+      </w:pPr>
+      <w:r>
+        <w:t>Dispensed:  $1's= 4,   $20's= 0,   $5's= 1,   $10's= 4, Total= 89</w:t>
+      </w:r>
+    </w:p>
+    <w:p>
+      <w:pPr>
+        <w:ind w:left="360"/>
+      </w:pPr>
+      <w:r>
+        <w:t>Please collect the money and card</w:t>
+      </w:r>
+    </w:p>
+    <w:p>
+      <w:pPr>
+        <w:ind w:left="360"/>
+      </w:pPr>
+      <w:r>
+        <w:t>Balance:  $1's= 6,   $20's= 0,   $5's= 4,   $10's= 1, Total= 36</w:t>
+      </w:r>
+    </w:p>
+    <w:p>
+      <w:pPr>
+        <w:ind w:left="360"/>
+      </w:pPr>
+      <w:r>
+        <w:t>*** Welcome to Oportune ATM machine ***</w:t>
+      </w:r>
+    </w:p>
+    <w:p>
+      <w:pPr>
+        <w:ind w:left="360"/>
+      </w:pPr>
+      <w:r>
+        <w:t>Please select your option to proceed</w:t>
+      </w:r>
+    </w:p>
+    <w:p>
+      <w:pPr>
+        <w:ind w:left="360"/>
+      </w:pPr>
+      <w:r>
+        <w:lastRenderedPageBreak/>
+        <w:tab/>
+        <w:t xml:space="preserve"> 1. Deposit </w:t>
+      </w:r>
+    </w:p>
+    <w:p>
+      <w:pPr>
+        <w:ind w:left="360"/>
+      </w:pPr>
+      <w:r>
+        <w:t xml:space="preserve"> </w:t>
+      </w:r>
+      <w:r>
+        <w:tab/>
+        <w:t xml:space="preserve"> 2. Withdraw </w:t>
+      </w:r>
+    </w:p>
+    <w:p>
+      <w:pPr>
+        <w:ind w:left="360"/>
+      </w:pPr>
+      <w:r>
+        <w:t xml:space="preserve"> </w:t>
+      </w:r>
+      <w:r>
+        <w:tab/>
+        <w:t xml:space="preserve"> 3. Balance </w:t>
+      </w:r>
+    </w:p>
+    <w:p>
+      <w:pPr>
+        <w:ind w:left="360"/>
+      </w:pPr>
+      <w:r>
+        <w:t>: 2</w:t>
+      </w:r>
+    </w:p>
+    <w:p>
+      <w:pPr>
+        <w:ind w:left="360"/>
+      </w:pPr>
+      <w:r>
+        <w:t>Welcome to withdraw screen</w:t>
+      </w:r>
+    </w:p>
+    <w:p>
+      <w:pPr>
+        <w:ind w:left="360"/>
+      </w:pPr>
+      <w:r>
+        <w:t>Please enter amount to withdraw: 9</w:t>
+      </w:r>
+    </w:p>
+    <w:p>
+      <w:pPr>
+        <w:ind w:left="360"/>
+      </w:pPr>
+      <w:r>
+        <w:t>Dispensed:  $1's= 4,   $5's= 1,   $10's= 0, Total= 9</w:t>
+      </w:r>
+    </w:p>
+    <w:p>
+      <w:pPr>
+        <w:ind w:left="360"/>
+      </w:pPr>
+      <w:r>
+        <w:t>Please collect the money and card</w:t>
+      </w:r>
+    </w:p>
+    <w:p>
+      <w:pPr>
+        <w:ind w:left="360"/>
+      </w:pPr>
+      <w:r>
+        <w:t>Balance:  $1's= 2,   $20's= 0,   $5's= 3,   $10's= 1, Total= 27</w:t>
+      </w:r>
+    </w:p>
+    <w:p>
+      <w:pPr>
+        <w:ind w:left="360"/>
+      </w:pPr>
+      <w:r>
+        <w:t>*** Welcome to Oportune ATM machine ***</w:t>
+      </w:r>
+    </w:p>
+    <w:p>
+      <w:pPr>
+        <w:ind w:left="360"/>
+      </w:pPr>
+      <w:r>
+        <w:t>Please select your option to proceed</w:t>
+      </w:r>
+    </w:p>
+    <w:p>
+      <w:pPr>
+        <w:ind w:left="360"/>
+      </w:pPr>
+      <w:r>
+        <w:tab/>
+        <w:t xml:space="preserve"> 1. Deposit </w:t>
+      </w:r>
+    </w:p>
+    <w:p>
+      <w:pPr>
+        <w:ind w:left="360"/>
+      </w:pPr>
+      <w:r>
+        <w:t xml:space="preserve"> </w:t>
+      </w:r>
+      <w:r>
+        <w:tab/>
+        <w:t xml:space="preserve"> 2. Withdraw </w:t>
+      </w:r>
+    </w:p>
+    <w:p>
+      <w:pPr>
+        <w:ind w:left="360"/>
+      </w:pPr>
+      <w:r>
+        <w:t xml:space="preserve"> </w:t>
+      </w:r>
+      <w:r>
+        <w:tab/>
+        <w:t xml:space="preserve"> 3. Balance </w:t>
+      </w:r>
+    </w:p>
+    <w:p>
+      <w:pPr>
+        <w:ind w:left="360"/>
+      </w:pPr>
+      <w:r>
+        <w:t>: 2</w:t>
+      </w:r>
+    </w:p>
+    <w:p>
+      <w:pPr>
+        <w:ind w:left="360"/>
+      </w:pPr>
+      <w:r>
+        <w:t>Welcome to withdraw screen</w:t>
+      </w:r>
+    </w:p>
+    <w:p>
+      <w:pPr>
+        <w:ind w:left="360"/>
+      </w:pPr>
+      <w:r>
+        <w:t>Please enter amount to withdraw: 8</w:t>
+      </w:r>
+    </w:p>
+    <w:p>
+      <w:pPr>
+        <w:ind w:left="360"/>
+      </w:pPr>
+      <w:r>
+        <w:t>Requested withdraw amount is not dispensable</w:t>
+      </w:r>
+    </w:p>
+    <w:p>
+      <w:pPr>
+        <w:ind w:left="360"/>
+      </w:pPr>
+      <w:r>
+        <w:t>*** Welcome to Oportune ATM machine ***</w:t>
+      </w:r>
+    </w:p>
+    <w:p>
+      <w:pPr>
+        <w:ind w:left="360"/>
+      </w:pPr>
+      <w:r>
+        <w:t>Please select your option to proceed</w:t>
+      </w:r>
+    </w:p>
+    <w:p>
+      <w:pPr>
+        <w:ind w:left="360"/>
+      </w:pPr>
+      <w:r>
+        <w:tab/>
+        <w:t xml:space="preserve"> 1. Deposit </w:t>
+      </w:r>
+    </w:p>
+    <w:p>
+      <w:pPr>
+        <w:ind w:left="360"/>
+      </w:pPr>
+      <w:r>
+        <w:t xml:space="preserve"> </w:t>
+      </w:r>
+      <w:r>
+        <w:tab/>
+        <w:t xml:space="preserve"> 2. Withdraw </w:t>
+      </w:r>
+    </w:p>
+    <w:p>
+      <w:pPr>
+        <w:ind w:left="360"/>
+      </w:pPr>
+      <w:r>
+        <w:t xml:space="preserve"> </w:t>
+      </w:r>
+      <w:r>
+        <w:tab/>
+        <w:t xml:space="preserve"> 3. Balance </w:t>
+      </w:r>
+    </w:p>
+    <w:p>
+      <w:pPr>
+        <w:ind w:left="360"/>
+      </w:pPr>
+      <w:r>
+        <w:t>: 3</w:t>
+      </w:r>
+    </w:p>
+    <w:p>
+      <w:pPr>
+        <w:ind w:left="360"/>
+      </w:pPr>
+      <w:r>
+        <w:t>Balance:  $1's= 2,   $20's= 0,   $5's= 3,   $10's= 1, Total= 27</w:t>
+      </w:r>
+    </w:p>
+    <w:p>
+      <w:pPr>
+        <w:ind w:left="360"/>
+      </w:pPr>
+      <w:r>
+        <w:t>*** Welcome to Oportune ATM machine ***</w:t>
+      </w:r>
+    </w:p>
+    <w:p>
+      <w:pPr>
+        <w:ind w:left="360"/>
+      </w:pPr>
+      <w:r>
+        <w:t>Please select your option to proceed</w:t>
+      </w:r>
+    </w:p>
+    <w:p>
+      <w:pPr>
+        <w:ind w:left="360"/>
+      </w:pPr>
+      <w:r>
+        <w:tab/>
+        <w:t xml:space="preserve"> 1. Deposit </w:t>
+      </w:r>
+    </w:p>
+    <w:p>
+      <w:pPr>
+        <w:ind w:left="360"/>
+      </w:pPr>
+      <w:r>
+        <w:t xml:space="preserve"> </w:t>
+      </w:r>
+      <w:r>
+        <w:tab/>
+        <w:t xml:space="preserve"> 2. Withdraw </w:t>
+      </w:r>
+    </w:p>
+    <w:p>
+      <w:pPr>
+        <w:ind w:left="360"/>
+      </w:pPr>
+      <w:r>
+        <w:t xml:space="preserve"> </w:t>
+      </w:r>
+      <w:r>
+        <w:tab/>
+        <w:t xml:space="preserve"> 3. Balance </w:t>
+      </w:r>
+    </w:p>
+    <w:p>
+      <w:pPr>
+        <w:ind w:left="360"/>
+      </w:pPr>
+      <w:r>
+        <w:t>: 2</w:t>
+      </w:r>
+    </w:p>
+    <w:p>
+      <w:pPr>
+        <w:ind w:left="360"/>
+      </w:pPr>
+      <w:r>
+        <w:lastRenderedPageBreak/>
+        <w:t>Welcome to withdraw screen</w:t>
+      </w:r>
+    </w:p>
+    <w:p>
+      <w:pPr>
+        <w:ind w:left="360"/>
+      </w:pPr>
+      <w:r>
+        <w:t>Please enter amount to withdraw: 26</w:t>
+      </w:r>
+    </w:p>
+    <w:p>
+      <w:pPr>
+        <w:ind w:left="360"/>
+      </w:pPr>
+      <w:r>
+        <w:t>Dispensed:  $1's= 1,   $5's= 3,   $10's= 0, Total= 26</w:t>
+      </w:r>
+    </w:p>
+    <w:p>
+      <w:pPr>
+        <w:ind w:left="360"/>
+      </w:pPr>
+      <w:r>
+        <w:t>Please collect the money and card</w:t>
+      </w:r>
+    </w:p>
+    <w:p>
+      <w:pPr>
+        <w:ind w:left="360"/>
+      </w:pPr>
+      <w:r>
+        <w:t>Balance:  $1's= 1,   $20's= 0,   $5's= 0,   $10's= 0, Total= 1</w:t>
+      </w:r>
+    </w:p>
+    <w:p>
+      <w:pPr>
+        <w:ind w:left="360"/>
+      </w:pPr>
+      <w:r>
+        <w:t>*** Welcome to Oportune ATM machine ***</w:t>
+      </w:r>
+    </w:p>
+    <w:p>
+      <w:pPr>
+        <w:ind w:left="360"/>
+      </w:pPr>
+      <w:r>
+        <w:t>Please select your option to proceed</w:t>
+      </w:r>
+    </w:p>
+    <w:p>
+      <w:pPr>
+        <w:ind w:left="360"/>
+      </w:pPr>
+      <w:r>
+        <w:tab/>
+        <w:t xml:space="preserve"> 1. Deposit </w:t>
+      </w:r>
+    </w:p>
+    <w:p>
+      <w:pPr>
+        <w:ind w:left="360"/>
+      </w:pPr>
+      <w:r>
+        <w:t xml:space="preserve"> </w:t>
+      </w:r>
+      <w:r>
+        <w:tab/>
+        <w:t xml:space="preserve"> 2. Withdraw </w:t>
+      </w:r>
+    </w:p>
+    <w:p>
+      <w:pPr>
+        <w:ind w:left="360"/>
+      </w:pPr>
+      <w:r>
+        <w:t xml:space="preserve"> </w:t>
+      </w:r>
+      <w:r>
+        <w:tab/>
+        <w:t xml:space="preserve"> 3. Balance </w:t>
+      </w:r>
+    </w:p>
+    <w:p>
+      <w:pPr>
+        <w:ind w:left="360"/>
+      </w:pPr>
+      <w:r>
+        <w:t>: 2</w:t>
+      </w:r>
+    </w:p>
+    <w:p>
+      <w:pPr>
+        <w:ind w:left="360"/>
+      </w:pPr>
+      <w:r>
+        <w:t>Welcome to withdraw screen</w:t>
+      </w:r>
+    </w:p>
+    <w:p>
+      <w:pPr>
+        <w:ind w:left="360"/>
+      </w:pPr>
+      <w:r>
+        <w:t>Please enter amount to withdraw: 1</w:t>
+      </w:r>
+    </w:p>
+    <w:p>
+      <w:pPr>
+        <w:ind w:left="360"/>
+      </w:pPr>
+      <w:r>
+        <w:t>Dispensed:  $1's= 1, Total= 1</w:t>
+      </w:r>
+    </w:p>
+    <w:p>
+      <w:pPr>
+        <w:ind w:left="360"/>
+      </w:pPr>
+      <w:r>
+        <w:t>Please collect the money and card</w:t>
+      </w:r>
+    </w:p>
+    <w:p>
+      <w:pPr>
+        <w:ind w:left="360"/>
+      </w:pPr>
+      <w:r>
+        <w:t>Balance:  $1's= 0,   $20's= 0,   $5's= 0,   $10's= 0, Total= 0</w:t>
+      </w:r>
+    </w:p>
+    <w:p>
+      <w:pPr>
+        <w:ind w:left="360"/>
+      </w:pPr>
+      <w:r>
+        <w:t>*** Welcome to Oportune ATM machine ***</w:t>
+      </w:r>
+    </w:p>
+    <w:p>
+      <w:pPr>
+        <w:ind w:left="360"/>
+      </w:pPr>
+      <w:r>
+        <w:t>Please select your option to proceed</w:t>
+      </w:r>
+    </w:p>
+    <w:p>
+      <w:pPr>
+        <w:ind w:left="360"/>
+      </w:pPr>
+      <w:r>
+        <w:tab/>
+        <w:t xml:space="preserve"> 1. Deposit </w:t>
+      </w:r>
+    </w:p>
+    <w:p>
+      <w:pPr>
+        <w:ind w:left="360"/>
+      </w:pPr>
+      <w:r>
+        <w:t xml:space="preserve"> </w:t>
+      </w:r>
+      <w:r>
+        <w:tab/>
+        <w:t xml:space="preserve"> 2. Withdraw </w:t>
+      </w:r>
+    </w:p>
+    <w:p>
+      <w:pPr>
+        <w:ind w:left="360"/>
+      </w:pPr>
+      <w:r>
+        <w:t xml:space="preserve"> </w:t>
+      </w:r>
+      <w:r>
+        <w:tab/>
+        <w:t xml:space="preserve"> 3. Balance </w:t>
+      </w:r>
+    </w:p>
+    <w:p>
+      <w:pPr>
+        <w:ind w:left="360"/>
+      </w:pPr>
+      <w:r>
+        <w:t>: 3</w:t>
+      </w:r>
+    </w:p>
+    <w:p>
+      <w:pPr>
+        <w:ind w:left="360"/>
+      </w:pPr>
+      <w:r>
+        <w:t>Balance:  $1's= 0,   $20's= 0,   $5's= 0,   $10's= 0, Total= 0</w:t>
+      </w:r>
+    </w:p>
+    <w:p>
+      <w:pPr>
+        <w:ind w:left="360"/>
+      </w:pPr>
+      <w:r>
+        <w:t>*** Welcome to Oportune ATM machine ***</w:t>
+      </w:r>
+    </w:p>
+    <w:p>
+      <w:pPr>
+        <w:ind w:left="360"/>
+      </w:pPr>
+      <w:r>
+        <w:t>Please select your option to proceed</w:t>
+      </w:r>
+    </w:p>
+    <w:p>
+      <w:pPr>
+        <w:ind w:left="360"/>
+      </w:pPr>
+      <w:r>
+        <w:tab/>
+        <w:t xml:space="preserve"> 1. Deposit </w:t>
+      </w:r>
+    </w:p>
+    <w:p>
+      <w:pPr>
+        <w:ind w:left="360"/>
+      </w:pPr>
+      <w:r>
+        <w:t xml:space="preserve"> </w:t>
+      </w:r>
+      <w:r>
+        <w:tab/>
+        <w:t xml:space="preserve"> 2. Withdraw </w:t>
+      </w:r>
+    </w:p>
+    <w:p>
+      <w:pPr>
+        <w:ind w:left="360"/>
+      </w:pPr>
+      <w:r>
+        <w:t xml:space="preserve"> </w:t>
+      </w:r>
+      <w:r>
+        <w:tab/>
+        <w:t xml:space="preserve"> 3. Balance </w:t>
+      </w:r>
+    </w:p>
+    <w:p>
+      <w:pPr>
+        <w:ind w:left="360"/>
+      </w:pPr>
+      <w:r>
+        <w:t>:</w:t>
+      </w:r>
+      <w:bookmarkStart w:id="0" w:name="_GoBack"/>
       <w:bookmarkEnd w:id="0"/>
-      <w:r>
-        <w:t>– Added additional validation against withdrawal amount is not zero or non-negative and validated amount against available currency denomination</w:t>
-      </w:r>
     </w:p>
     <w:sectPr>
       <w:pgSz w:w="11906" w:h="16838"/>
@@ -37,6 +1669,100 @@
     </w:sectPr>
   </w:body>
 </w:document>
+</file>
+
+<file path=word/numbering.xml><?xml version="1.0" encoding="utf-8"?>
+<w:numbering xmlns:wpc="http://schemas.microsoft.com/office/word/2010/wordprocessingCanvas" xmlns:cx="http://schemas.microsoft.com/office/drawing/2014/chartex" xmlns:cx1="http://schemas.microsoft.com/office/drawing/2015/9/8/chartex" xmlns:cx2="http://schemas.microsoft.com/office/drawing/2015/10/21/chartex" xmlns:cx3="http://schemas.microsoft.com/office/drawing/2016/5/9/chartex" xmlns:cx4="http://schemas.microsoft.com/office/drawing/2016/5/10/chartex" xmlns:cx5="http://schemas.microsoft.com/office/drawing/2016/5/11/chartex" xmlns:mc="http://schemas.openxmlformats.org/markup-compatibility/2006" xmlns:o="urn:schemas-microsoft-com:office:office" xmlns:r="http://schemas.openxmlformats.org/officeDocument/2006/relationships" xmlns:m="http://schemas.openxmlformats.org/officeDocument/2006/math" xmlns:v="urn:schemas-microsoft-com:vml" xmlns:wp14="http://schemas.microsoft.com/office/word/2010/wordprocessingDrawing" xmlns:wp="http://schemas.openxmlformats.org/drawingml/2006/wordprocessingDrawing" xmlns:w10="urn:schemas-microsoft-com:office:word" xmlns:w="http://schemas.openxmlformats.org/wordprocessingml/2006/main" xmlns:w14="http://schemas.microsoft.com/office/word/2010/wordml" xmlns:w15="http://schemas.microsoft.com/office/word/2012/wordml" xmlns:w16se="http://schemas.microsoft.com/office/word/2015/wordml/symex" xmlns:wpg="http://schemas.microsoft.com/office/word/2010/wordprocessingGroup" xmlns:wpi="http://schemas.microsoft.com/office/word/2010/wordprocessingInk" xmlns:wne="http://schemas.microsoft.com/office/word/2006/wordml" xmlns:wps="http://schemas.microsoft.com/office/word/2010/wordprocessingShape" mc:Ignorable="w14 w15 w16se wp14">
+  <w:abstractNum w:abstractNumId="0" w15:restartNumberingAfterBreak="0">
+    <w:nsid w:val="489779DA"/>
+    <w:multiLevelType w:val="hybridMultilevel"/>
+    <w:tmpl w:val="06F41A50"/>
+    <w:lvl w:ilvl="0" w:tplc="4009000F">
+      <w:start w:val="1"/>
+      <w:numFmt w:val="decimal"/>
+      <w:lvlText w:val="%1."/>
+      <w:lvlJc w:val="left"/>
+      <w:pPr>
+        <w:ind w:left="720" w:hanging="360"/>
+      </w:pPr>
+    </w:lvl>
+    <w:lvl w:ilvl="1" w:tplc="40090019" w:tentative="1">
+      <w:start w:val="1"/>
+      <w:numFmt w:val="lowerLetter"/>
+      <w:lvlText w:val="%2."/>
+      <w:lvlJc w:val="left"/>
+      <w:pPr>
+        <w:ind w:left="1440" w:hanging="360"/>
+      </w:pPr>
+    </w:lvl>
+    <w:lvl w:ilvl="2" w:tplc="4009001B" w:tentative="1">
+      <w:start w:val="1"/>
+      <w:numFmt w:val="lowerRoman"/>
+      <w:lvlText w:val="%3."/>
+      <w:lvlJc w:val="right"/>
+      <w:pPr>
+        <w:ind w:left="2160" w:hanging="180"/>
+      </w:pPr>
+    </w:lvl>
+    <w:lvl w:ilvl="3" w:tplc="4009000F" w:tentative="1">
+      <w:start w:val="1"/>
+      <w:numFmt w:val="decimal"/>
+      <w:lvlText w:val="%4."/>
+      <w:lvlJc w:val="left"/>
+      <w:pPr>
+        <w:ind w:left="2880" w:hanging="360"/>
+      </w:pPr>
+    </w:lvl>
+    <w:lvl w:ilvl="4" w:tplc="40090019" w:tentative="1">
+      <w:start w:val="1"/>
+      <w:numFmt w:val="lowerLetter"/>
+      <w:lvlText w:val="%5."/>
+      <w:lvlJc w:val="left"/>
+      <w:pPr>
+        <w:ind w:left="3600" w:hanging="360"/>
+      </w:pPr>
+    </w:lvl>
+    <w:lvl w:ilvl="5" w:tplc="4009001B" w:tentative="1">
+      <w:start w:val="1"/>
+      <w:numFmt w:val="lowerRoman"/>
+      <w:lvlText w:val="%6."/>
+      <w:lvlJc w:val="right"/>
+      <w:pPr>
+        <w:ind w:left="4320" w:hanging="180"/>
+      </w:pPr>
+    </w:lvl>
+    <w:lvl w:ilvl="6" w:tplc="4009000F" w:tentative="1">
+      <w:start w:val="1"/>
+      <w:numFmt w:val="decimal"/>
+      <w:lvlText w:val="%7."/>
+      <w:lvlJc w:val="left"/>
+      <w:pPr>
+        <w:ind w:left="5040" w:hanging="360"/>
+      </w:pPr>
+    </w:lvl>
+    <w:lvl w:ilvl="7" w:tplc="40090019" w:tentative="1">
+      <w:start w:val="1"/>
+      <w:numFmt w:val="lowerLetter"/>
+      <w:lvlText w:val="%8."/>
+      <w:lvlJc w:val="left"/>
+      <w:pPr>
+        <w:ind w:left="5760" w:hanging="360"/>
+      </w:pPr>
+    </w:lvl>
+    <w:lvl w:ilvl="8" w:tplc="4009001B" w:tentative="1">
+      <w:start w:val="1"/>
+      <w:numFmt w:val="lowerRoman"/>
+      <w:lvlText w:val="%9."/>
+      <w:lvlJc w:val="right"/>
+      <w:pPr>
+        <w:ind w:left="6480" w:hanging="180"/>
+      </w:pPr>
+    </w:lvl>
+  </w:abstractNum>
+  <w:num w:numId="1">
+    <w:abstractNumId w:val="0"/>
+  </w:num>
+</w:numbering>
 </file>
 
 <file path=word/styles.xml><?xml version="1.0" encoding="utf-8"?>
@@ -463,6 +2189,17 @@
     <w:semiHidden/>
     <w:unhideWhenUsed/>
   </w:style>
+  <w:style w:type="paragraph" w:styleId="ListParagraph">
+    <w:name w:val="List Paragraph"/>
+    <w:basedOn w:val="Normal"/>
+    <w:uiPriority w:val="34"/>
+    <w:qFormat/>
+    <w:rsid w:val="00561949"/>
+    <w:pPr>
+      <w:ind w:left="720"/>
+      <w:contextualSpacing/>
+    </w:pPr>
+  </w:style>
 </w:styles>
 </file>
 

</xml_diff>